<commit_message>
Changed the domain to include education completion with household income
</commit_message>
<xml_diff>
--- a/FIT3179 Data Visualisation 2 Proposal.docx
+++ b/FIT3179 Data Visualisation 2 Proposal.docx
@@ -80,10 +80,9 @@
         <w:jc w:val="both"/>
       </w:pPr>
       <w:r>
-        <w:t>The domain of my visualisation is housing affordability in Malaysia, focusing on the relationship between house prices and household income from 2012 to 2022. The visualisation will explore how affordability has changed over time across different states, highlight the widening or narrowing gaps between income growth and house price increases, and allow comparisons of affordability rankings between states. By examining price-to-income ratios, the charts will reveal spatial and temporal disparities, provide insights into regional inequality, and illustrate how economic shifts during this period have affected housing accessibility for Malaysian households. This visualisation will be useful for policymakers, urban planners, and researchers to identify areas with critical affordability challenges, as well as for the public and prospective homeowners to better understand the housing market landscape in Malaysia.</w:t>
+        <w:t>The domain of this visualisation is socioeconomic development in Malaysia, focusing on the relationship between education completion and household income from 2016 to 2022. The visualisation will explore how education attainment levels have changed over time across different states, highlight the connection between rising education completion and income growth, and compare the progress and disparities among states. By examining completion rates across education stages and linking them to household income trends, the charts will reveal temporal and spatial inequalities, provide insights into regional development gaps, and illustrate how educational advancement may influence economic outcomes for Malaysian households. This visualisation will be useful for policymakers, educators, economists, and social researchers to identify areas with lower educational attainment or income stagnation, as well as for the public and students to better understand how education impacts economic well-being in Malaysia.</w:t>
       </w:r>
     </w:p>
-    <w:p/>
     <w:p>
       <w:pPr>
         <w:rPr>
@@ -126,7 +125,7 @@
         <w:jc w:val="both"/>
       </w:pPr>
       <w:r>
-        <w:t>Housing affordability is a growing concern in Malaysia, where the rise in house prices has often outpaced household income growth. Understanding the dynamics between these two variables is essential for assessing whether Malaysians can realistically afford homes in different states. By visualising the relationship between median house prices and median household income over time, this project aims to reveal trends in affordability and highlight regions where the cost of housing has become increasingly disproportionate to income levels.</w:t>
+        <w:t>Education and income are two of the most critical indicators of a nation’s social and economic development. In Malaysia, differences in education completion rates and household income levels across states reflect broader issues of inequality and access to opportunity. Understanding how education attainment relates to income growth is essential for assessing whether improvements in education translate into better economic outcomes for households.</w:t>
       </w:r>
     </w:p>
     <w:p>
@@ -134,7 +133,7 @@
         <w:jc w:val="both"/>
       </w:pPr>
       <w:r>
-        <w:t>This analysis is significant because it provides a clear, data-driven perspective on an issue that directly affects quality of life, economic stability, and social equity. Policymakers can use the insights to design targeted interventions and housing policies, while researchers and the public can better understand how economic and regional differences influence housing accessibility.</w:t>
+        <w:t>By visualising the relationship between education completion and household income over time, this project aims to uncover patterns of disparity and progress among states. This analysis is significant because it provides a data-driven perspective on how education influences socioeconomic mobility, workforce potential, and regional equity. Policymakers can use these insights to design targeted education and income support programs, while researchers and the public can better understand the interplay between learning opportunities and economic well-being in Malaysia.</w:t>
       </w:r>
     </w:p>
     <w:p/>
@@ -142,7 +141,6 @@
     <w:p/>
     <w:p/>
     <w:p/>
-    <w:p/>
     <w:p>
       <w:pPr>
         <w:rPr>
@@ -189,14 +187,20 @@
     </w:p>
     <w:p>
       <w:r>
-        <w:t xml:space="preserve">National Property Information Centre: </w:t>
+        <w:t>Data.gov.my</w:t>
+      </w:r>
+      <w:r>
+        <w:t>:</w:t>
+      </w:r>
+      <w:r>
+        <w:t xml:space="preserve"> </w:t>
       </w:r>
       <w:hyperlink r:id="rId7" w:history="1">
         <w:r>
           <w:rPr>
             <w:rStyle w:val="Hyperlink"/>
           </w:rPr>
-          <w:t>https://napic2.jpph.gov.my/en/data-visualization?category=18&amp;id=64</w:t>
+          <w:t>https://data.gov.my/data-catalogue/completion_school_state</w:t>
         </w:r>
       </w:hyperlink>
     </w:p>
@@ -219,25 +223,36 @@
       </w:hyperlink>
     </w:p>
     <w:p>
-      <w:pPr>
-        <w:pStyle w:val="ListParagraph"/>
-        <w:ind w:left="1125"/>
-      </w:pPr>
-    </w:p>
-    <w:p>
-      <w:r>
-        <w:rPr>
-          <w:b/>
-          <w:bCs/>
-        </w:rPr>
-        <w:t>Author of datasets</w:t>
-      </w:r>
-      <w:r>
-        <w:t>: National Property Information Centre, Department of Statistics Malaysia</w:t>
-      </w:r>
+      <w:r>
+        <w:t xml:space="preserve">World Bank Group: </w:t>
+      </w:r>
+      <w:hyperlink r:id="rId9" w:history="1">
+        <w:r>
+          <w:rPr>
+            <w:rStyle w:val="Hyperlink"/>
+          </w:rPr>
+          <w:t>https://data.worldbank.org/topic/education?locations=MY</w:t>
+        </w:r>
+      </w:hyperlink>
     </w:p>
     <w:p/>
     <w:p>
+      <w:r>
+        <w:rPr>
+          <w:b/>
+          <w:bCs/>
+        </w:rPr>
+        <w:t>Author of datasets</w:t>
+      </w:r>
+      <w:r>
+        <w:t>: Department of Statistics Malaysia</w:t>
+      </w:r>
+      <w:r>
+        <w:t>, Ministry of Education Malaysia, and World Bank Data.</w:t>
+      </w:r>
+    </w:p>
+    <w:p/>
+    <w:p>
       <w:pPr>
         <w:jc w:val="both"/>
         <w:rPr>
@@ -268,79 +283,61 @@
     </w:p>
     <w:p>
       <w:r>
-        <w:t xml:space="preserve">To effectively communicate the relationship between house prices and household income across Malaysian states and over time, several visualisation idioms </w:t>
-      </w:r>
-      <w:r>
-        <w:t xml:space="preserve">are suitable to </w:t>
-      </w:r>
-      <w:r>
-        <w:t>be used:</w:t>
+        <w:t>To effectively communicate the relationship between education completion and household income across Malaysian states and over time, several visualisation idioms are suitable to be used:</w:t>
       </w:r>
     </w:p>
     <w:p>
-      <w:pPr>
-        <w:numPr>
-          <w:ilvl w:val="0"/>
-          <w:numId w:val="4"/>
-        </w:numPr>
-      </w:pPr>
-      <w:r>
-        <w:rPr>
-          <w:b/>
-          <w:bCs/>
-        </w:rPr>
-        <w:t>Choropleth Map:</w:t>
+      <w:r>
+        <w:t xml:space="preserve">• </w:t>
+      </w:r>
+      <w:r>
+        <w:rPr>
+          <w:b/>
+          <w:bCs/>
+        </w:rPr>
+        <w:t>Line Chart:</w:t>
       </w:r>
       <w:r>
         <w:br/>
-        <w:t>To display the spatial distribution of housing affordability across Malaysian states. Each state will be shaded according to its price-to-income ratio, allowing quick identification of regions that are more or less affordable. This idiom is ideal for revealing regional disparities and spatial inequality.</w:t>
+        <w:t>To show trends in education completion and household income from 2016–2022, highlighting how changes in education align with income growth.</w:t>
       </w:r>
     </w:p>
     <w:p>
-      <w:pPr>
-        <w:numPr>
-          <w:ilvl w:val="0"/>
-          <w:numId w:val="4"/>
-        </w:numPr>
-      </w:pPr>
-      <w:r>
-        <w:rPr>
-          <w:b/>
-          <w:bCs/>
-        </w:rPr>
-        <w:t>Bar Chart:</w:t>
+      <w:r>
+        <w:t xml:space="preserve">• </w:t>
+      </w:r>
+      <w:r>
+        <w:rPr>
+          <w:b/>
+          <w:bCs/>
+        </w:rPr>
+        <w:t>Choropleth Map:</w:t>
       </w:r>
       <w:r>
         <w:br/>
-        <w:t>To compare affordability levels (price-to-income ratios or median prices) between states for a selected year. It effectively highlights rankings and relative differences across regions, especially when emphasizing the top or bottom performers.</w:t>
+        <w:t>To illustrate spatial patterns of education completion and household income across states, revealing regional disparities and inequality.</w:t>
       </w:r>
     </w:p>
     <w:p>
-      <w:pPr>
-        <w:numPr>
-          <w:ilvl w:val="0"/>
-          <w:numId w:val="4"/>
-        </w:numPr>
-      </w:pPr>
-      <w:r>
-        <w:rPr>
-          <w:b/>
-          <w:bCs/>
-        </w:rPr>
-        <w:t>Line Chart:</w:t>
+      <w:r>
+        <w:t xml:space="preserve">• </w:t>
+      </w:r>
+      <w:r>
+        <w:rPr>
+          <w:b/>
+          <w:bCs/>
+        </w:rPr>
+        <w:t>Dumbbell Chart:</w:t>
       </w:r>
       <w:r>
         <w:br/>
-        <w:t>To show how median house prices, median household income, and affordability ratios have changed over time (2012–2022). This idiom is suitable for illustrating temporal trends and detecting widening or narrowing gaps between income and price growth.</w:t>
+        <w:t>To compare the gap between education completion and household income across states, showing where educational gains do not match income growth.</w:t>
       </w:r>
     </w:p>
     <w:p>
-      <w:pPr>
-        <w:numPr>
-          <w:ilvl w:val="0"/>
-          <w:numId w:val="4"/>
-        </w:numPr>
-      </w:pPr>
+      <w:r>
+        <w:t xml:space="preserve">• </w:t>
+      </w:r>
       <w:r>
         <w:rPr>
           <w:b/>
@@ -350,12 +347,31 @@
       </w:r>
       <w:r>
         <w:br/>
-        <w:t>To visualise the changes in state affordability rankings over time. This idiom effectively highlights how states have moved up or down in terms of affordability, revealing shifts in relative housing accessibility across regions.</w:t>
+        <w:t>To track how state rankings in education completion and income shift over time, highlighting progress or decline in relative performance.</w:t>
+      </w:r>
+    </w:p>
+    <w:p>
+      <w:r>
+        <w:t xml:space="preserve">• </w:t>
+      </w:r>
+      <w:r>
+        <w:rPr>
+          <w:b/>
+          <w:bCs/>
+        </w:rPr>
+        <w:t>Butterfly Chart:</w:t>
+      </w:r>
+      <w:r>
+        <w:br/>
+        <w:t>To compare male and female education completion rates by state or stage, visualising gender disparities in educational attainment.</w:t>
+      </w:r>
+      <w:r>
+        <w:t xml:space="preserve"> </w:t>
       </w:r>
     </w:p>
     <w:p/>
     <w:sectPr>
-      <w:headerReference w:type="default" r:id="rId9"/>
+      <w:headerReference w:type="default" r:id="rId10"/>
       <w:pgSz w:w="11906" w:h="16838"/>
       <w:pgMar w:top="1440" w:right="1440" w:bottom="1440" w:left="1440" w:header="708" w:footer="708" w:gutter="0"/>
       <w:cols w:space="708"/>
@@ -1967,6 +1983,18 @@
       <w:u w:val="single"/>
     </w:rPr>
   </w:style>
+  <w:style w:type="character" w:styleId="UnresolvedMention">
+    <w:name w:val="Unresolved Mention"/>
+    <w:basedOn w:val="DefaultParagraphFont"/>
+    <w:uiPriority w:val="99"/>
+    <w:semiHidden/>
+    <w:unhideWhenUsed/>
+    <w:rsid w:val="00DA3EFC"/>
+    <w:rPr>
+      <w:color w:val="605E5C"/>
+      <w:shd w:val="clear" w:color="auto" w:fill="E1DFDD"/>
+    </w:rPr>
+  </w:style>
 </w:styles>
 </file>
 

</xml_diff>